<commit_message>
Merged all changes from this morning, I hope
</commit_message>
<xml_diff>
--- a/2017_Winter_Events.docx
+++ b/2017_Winter_Events.docx
@@ -86,12 +86,12 @@
       </w:r>
       <w:proofErr w:type="spellEnd"/>
       <w:r>
-        <w:t xml:space="preserve"> Librar</w:t>
+        <w:t xml:space="preserve"> Libr</w:t>
       </w:r>
       <w:bookmarkStart w:id="0" w:name="_GoBack"/>
       <w:bookmarkEnd w:id="0"/>
       <w:r>
-        <w:t>y or Green Hills Branch Library. This month</w:t>
+        <w:t>ary or Green Hills Branch Library. This month</w:t>
       </w:r>
       <w:r>
         <w:t>’</w:t>

</xml_diff>